<commit_message>
1.5 line space in the report
</commit_message>
<xml_diff>
--- a/hw2/Report.docx
+++ b/hw2/Report.docx
@@ -4,6 +4,7 @@
   <w:body>
     <w:p>
       <w:pPr>
+        <w:spacing w:line="360" w:lineRule="auto"/>
         <w:jc w:val="center"/>
         <w:rPr>
           <w:b/>
@@ -28,6 +29,7 @@
     </w:p>
     <w:p>
       <w:pPr>
+        <w:spacing w:line="360" w:lineRule="auto"/>
         <w:jc w:val="center"/>
         <w:rPr>
           <w:b/>
@@ -60,6 +62,7 @@
     </w:p>
     <w:p>
       <w:pPr>
+        <w:spacing w:line="360" w:lineRule="auto"/>
         <w:jc w:val="center"/>
         <w:rPr>
           <w:b/>
@@ -94,6 +97,7 @@
     </w:p>
     <w:p>
       <w:pPr>
+        <w:spacing w:line="360" w:lineRule="auto"/>
         <w:rPr>
           <w:u w:val="single"/>
           <w:rtl/>
@@ -103,6 +107,7 @@
     </w:p>
     <w:p>
       <w:pPr>
+        <w:spacing w:line="360" w:lineRule="auto"/>
         <w:rPr>
           <w:b/>
           <w:bCs/>
@@ -137,6 +142,7 @@
     </w:p>
     <w:p>
       <w:pPr>
+        <w:spacing w:line="360" w:lineRule="auto"/>
         <w:rPr>
           <w:sz w:val="24"/>
           <w:szCs w:val="24"/>
@@ -394,6 +400,7 @@
     </w:p>
     <w:p>
       <w:pPr>
+        <w:spacing w:line="360" w:lineRule="auto"/>
         <w:rPr>
           <w:sz w:val="24"/>
           <w:szCs w:val="24"/>
@@ -403,6 +410,7 @@
     </w:p>
     <w:p>
       <w:pPr>
+        <w:spacing w:line="360" w:lineRule="auto"/>
         <w:rPr>
           <w:rFonts w:eastAsiaTheme="minorEastAsia"/>
           <w:sz w:val="24"/>
@@ -3498,6 +3506,7 @@
     </w:p>
     <w:p>
       <w:pPr>
+        <w:spacing w:line="360" w:lineRule="auto"/>
         <w:rPr>
           <w:rFonts w:eastAsiaTheme="minorEastAsia"/>
           <w:sz w:val="24"/>
@@ -3910,6 +3919,7 @@
     </w:p>
     <w:p>
       <w:pPr>
+        <w:spacing w:line="360" w:lineRule="auto"/>
         <w:rPr>
           <w:rFonts w:eastAsiaTheme="minorEastAsia"/>
           <w:sz w:val="24"/>
@@ -3925,6 +3935,7 @@
           <w:ilvl w:val="0"/>
           <w:numId w:val="1"/>
         </w:numPr>
+        <w:spacing w:line="360" w:lineRule="auto"/>
         <w:rPr>
           <w:rFonts w:eastAsiaTheme="minorEastAsia"/>
           <w:sz w:val="24"/>
@@ -4017,6 +4028,7 @@
           <w:ilvl w:val="0"/>
           <w:numId w:val="1"/>
         </w:numPr>
+        <w:spacing w:line="360" w:lineRule="auto"/>
         <w:rPr>
           <w:rFonts w:eastAsiaTheme="minorEastAsia"/>
           <w:sz w:val="24"/>
@@ -4132,6 +4144,7 @@
           <w:ilvl w:val="0"/>
           <w:numId w:val="1"/>
         </w:numPr>
+        <w:spacing w:line="360" w:lineRule="auto"/>
         <w:rPr>
           <w:rFonts w:eastAsiaTheme="minorEastAsia"/>
           <w:sz w:val="24"/>
@@ -4155,6 +4168,7 @@
           <w:ilvl w:val="0"/>
           <w:numId w:val="1"/>
         </w:numPr>
+        <w:spacing w:line="360" w:lineRule="auto"/>
         <w:rPr>
           <w:rFonts w:eastAsiaTheme="minorEastAsia"/>
           <w:sz w:val="24"/>
@@ -4187,6 +4201,7 @@
           <w:ilvl w:val="0"/>
           <w:numId w:val="1"/>
         </w:numPr>
+        <w:spacing w:line="360" w:lineRule="auto"/>
         <w:rPr>
           <w:rFonts w:eastAsiaTheme="minorEastAsia"/>
           <w:sz w:val="24"/>
@@ -4296,6 +4311,7 @@
           <w:ilvl w:val="0"/>
           <w:numId w:val="1"/>
         </w:numPr>
+        <w:spacing w:line="360" w:lineRule="auto"/>
         <w:rPr>
           <w:rFonts w:eastAsiaTheme="minorEastAsia"/>
           <w:sz w:val="24"/>
@@ -4359,6 +4375,7 @@
           <w:ilvl w:val="0"/>
           <w:numId w:val="1"/>
         </w:numPr>
+        <w:spacing w:line="360" w:lineRule="auto"/>
         <w:rPr>
           <w:rFonts w:eastAsiaTheme="minorEastAsia"/>
           <w:sz w:val="24"/>
@@ -4372,11 +4389,13 @@
           <w:szCs w:val="24"/>
           <w:lang w:val="en-US"/>
         </w:rPr>
+        <w:lastRenderedPageBreak/>
         <w:t>Gradient of constant equals to zero.</w:t>
       </w:r>
     </w:p>
     <w:p>
       <w:pPr>
+        <w:spacing w:line="360" w:lineRule="auto"/>
         <w:rPr>
           <w:rFonts w:eastAsiaTheme="minorEastAsia"/>
           <w:sz w:val="24"/>
@@ -4515,6 +4534,7 @@
     </w:p>
     <w:p>
       <w:pPr>
+        <w:spacing w:line="360" w:lineRule="auto"/>
         <w:rPr>
           <w:b/>
           <w:bCs/>
@@ -4538,6 +4558,7 @@
     <w:bookmarkEnd w:id="0"/>
     <w:p>
       <w:pPr>
+        <w:spacing w:line="360" w:lineRule="auto"/>
         <w:rPr>
           <w:sz w:val="24"/>
           <w:szCs w:val="24"/>
@@ -4619,6 +4640,7 @@
     </w:p>
     <w:p>
       <w:pPr>
+        <w:spacing w:line="360" w:lineRule="auto"/>
         <w:rPr>
           <w:sz w:val="24"/>
           <w:szCs w:val="24"/>
@@ -4631,12 +4653,12 @@
           <w:szCs w:val="24"/>
           <w:lang w:val="en-US"/>
         </w:rPr>
-        <w:lastRenderedPageBreak/>
         <w:br w:type="page"/>
       </w:r>
     </w:p>
     <w:p>
       <w:pPr>
+        <w:spacing w:line="360" w:lineRule="auto"/>
         <w:rPr>
           <w:sz w:val="24"/>
           <w:szCs w:val="24"/>
@@ -5303,6 +5325,7 @@
     </w:p>
     <w:p>
       <w:pPr>
+        <w:spacing w:line="360" w:lineRule="auto"/>
         <w:rPr>
           <w:sz w:val="24"/>
           <w:szCs w:val="24"/>
@@ -5312,6 +5335,7 @@
     </w:p>
     <w:p>
       <w:pPr>
+        <w:spacing w:line="360" w:lineRule="auto"/>
         <w:rPr>
           <w:b/>
           <w:bCs/>
@@ -5414,6 +5438,7 @@
     </w:p>
     <w:p>
       <w:pPr>
+        <w:spacing w:line="360" w:lineRule="auto"/>
         <w:rPr>
           <w:b/>
           <w:bCs/>
@@ -5426,6 +5451,7 @@
     </w:p>
     <w:p>
       <w:pPr>
+        <w:spacing w:line="360" w:lineRule="auto"/>
         <w:rPr>
           <w:b/>
           <w:bCs/>
@@ -5449,6 +5475,7 @@
     </w:p>
     <w:p>
       <w:pPr>
+        <w:spacing w:line="360" w:lineRule="auto"/>
         <w:rPr>
           <w:sz w:val="24"/>
           <w:szCs w:val="24"/>
@@ -5458,6 +5485,7 @@
     </w:p>
     <w:p>
       <w:pPr>
+        <w:spacing w:line="360" w:lineRule="auto"/>
         <w:rPr>
           <w:rFonts w:eastAsiaTheme="minorEastAsia"/>
           <w:sz w:val="24"/>
@@ -5678,6 +5706,7 @@
     </w:p>
     <w:p>
       <w:pPr>
+        <w:spacing w:line="360" w:lineRule="auto"/>
         <w:rPr>
           <w:rFonts w:eastAsiaTheme="minorEastAsia"/>
           <w:sz w:val="24"/>
@@ -5688,6 +5717,7 @@
     </w:p>
     <w:p>
       <w:pPr>
+        <w:spacing w:line="360" w:lineRule="auto"/>
         <w:rPr>
           <w:sz w:val="24"/>
           <w:szCs w:val="24"/>
@@ -5771,6 +5801,7 @@
     </w:p>
     <w:p>
       <w:pPr>
+        <w:spacing w:line="360" w:lineRule="auto"/>
         <w:rPr>
           <w:sz w:val="24"/>
           <w:szCs w:val="24"/>
@@ -5780,6 +5811,7 @@
     </w:p>
     <w:p>
       <w:pPr>
+        <w:spacing w:line="360" w:lineRule="auto"/>
         <w:rPr>
           <w:b/>
           <w:bCs/>
@@ -5801,6 +5833,7 @@
     </w:p>
     <w:p>
       <w:pPr>
+        <w:spacing w:line="360" w:lineRule="auto"/>
         <w:rPr>
           <w:sz w:val="24"/>
           <w:szCs w:val="24"/>
@@ -5842,6 +5875,7 @@
     </w:p>
     <w:p>
       <w:pPr>
+        <w:spacing w:line="360" w:lineRule="auto"/>
         <w:rPr>
           <w:sz w:val="24"/>
           <w:szCs w:val="24"/>
@@ -5851,6 +5885,7 @@
     </w:p>
     <w:p>
       <w:pPr>
+        <w:spacing w:line="360" w:lineRule="auto"/>
         <w:rPr>
           <w:b/>
           <w:bCs/>
@@ -5862,6 +5897,7 @@
     </w:p>
     <w:p>
       <w:pPr>
+        <w:spacing w:line="360" w:lineRule="auto"/>
         <w:rPr>
           <w:lang w:val="en-US"/>
         </w:rPr>
@@ -6193,7 +6229,7 @@
           </mc:Choice>
           <mc:Fallback>
             <w:pict>
-              <v:group w14:anchorId="68F72AC6" id="Group 16" o:spid="_x0000_s1026" style="position:absolute;margin-left:0;margin-top:18.5pt;width:451.35pt;height:260.55pt;z-index:251665408" coordsize="57321,33089" o:gfxdata="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">
+              <v:group w14:anchorId="05069CB9" id="Group 16" o:spid="_x0000_s1026" style="position:absolute;margin-left:0;margin-top:18.5pt;width:451.35pt;height:260.55pt;z-index:251665408" coordsize="57321,33089" o:gfxdata="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">
                 <v:shape id="תמונה 8" o:spid="_x0000_s1027" type="#_x0000_t75" style="position:absolute;width:57321;height:16649;visibility:visible;mso-wrap-style:square" o:gfxdata="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">
                   <v:imagedata r:id="rId15" o:title=""/>
                 </v:shape>
@@ -6239,6 +6275,7 @@
     </w:p>
     <w:p>
       <w:pPr>
+        <w:spacing w:line="360" w:lineRule="auto"/>
         <w:rPr>
           <w:sz w:val="24"/>
           <w:szCs w:val="24"/>
@@ -6273,6 +6310,7 @@
     </w:p>
     <w:p>
       <w:pPr>
+        <w:spacing w:line="360" w:lineRule="auto"/>
         <w:rPr>
           <w:lang w:val="en-US"/>
         </w:rPr>

</xml_diff>